<commit_message>
improvement of the security assignment
</commit_message>
<xml_diff>
--- a/DOCS/EIGEN/Beveiligingsadviesrapport/beveiligingsrapport DankBank.docx
+++ b/DOCS/EIGEN/Beveiligingsadviesrapport/beveiligingsrapport DankBank.docx
@@ -1,6 +1,6 @@
 
 <file path=word/document.xml><?xml version="1.0" encoding="utf-8"?>
-<w:document xmlns:wpc="http://schemas.microsoft.com/office/word/2010/wordprocessingCanvas" xmlns:mc="http://schemas.openxmlformats.org/markup-compatibility/2006" xmlns:o="urn:schemas-microsoft-com:office:office" xmlns:r="http://schemas.openxmlformats.org/officeDocument/2006/relationships" xmlns:m="http://schemas.openxmlformats.org/officeDocument/2006/math" xmlns:v="urn:schemas-microsoft-com:vml" xmlns:wp14="http://schemas.microsoft.com/office/word/2010/wordprocessingDrawing" xmlns:wp="http://schemas.openxmlformats.org/drawingml/2006/wordprocessingDrawing" xmlns:w10="urn:schemas-microsoft-com:office:word" xmlns:w="http://schemas.openxmlformats.org/wordprocessingml/2006/main" xmlns:w14="http://schemas.microsoft.com/office/word/2010/wordml" xmlns:w15="http://schemas.microsoft.com/office/word/2012/wordml" xmlns:wpg="http://schemas.microsoft.com/office/word/2010/wordprocessingGroup" xmlns:wpi="http://schemas.microsoft.com/office/word/2010/wordprocessingInk" xmlns:wne="http://schemas.microsoft.com/office/word/2006/wordml" xmlns:wps="http://schemas.microsoft.com/office/word/2010/wordprocessingShape" mc:Ignorable="w14 w15 wp14">
+<w:document xmlns:wpc="http://schemas.microsoft.com/office/word/2010/wordprocessingCanvas" xmlns:cx="http://schemas.microsoft.com/office/drawing/2014/chartex" xmlns:cx1="http://schemas.microsoft.com/office/drawing/2015/9/8/chartex" xmlns:mc="http://schemas.openxmlformats.org/markup-compatibility/2006" xmlns:o="urn:schemas-microsoft-com:office:office" xmlns:r="http://schemas.openxmlformats.org/officeDocument/2006/relationships" xmlns:m="http://schemas.openxmlformats.org/officeDocument/2006/math" xmlns:v="urn:schemas-microsoft-com:vml" xmlns:wp14="http://schemas.microsoft.com/office/word/2010/wordprocessingDrawing" xmlns:wp="http://schemas.openxmlformats.org/drawingml/2006/wordprocessingDrawing" xmlns:w10="urn:schemas-microsoft-com:office:word" xmlns:w="http://schemas.openxmlformats.org/wordprocessingml/2006/main" xmlns:w14="http://schemas.microsoft.com/office/word/2010/wordml" xmlns:w15="http://schemas.microsoft.com/office/word/2012/wordml" xmlns:w16se="http://schemas.microsoft.com/office/word/2015/wordml/symex" xmlns:wpg="http://schemas.microsoft.com/office/word/2010/wordprocessingGroup" xmlns:wpi="http://schemas.microsoft.com/office/word/2010/wordprocessingInk" xmlns:wne="http://schemas.microsoft.com/office/word/2006/wordml" xmlns:wps="http://schemas.microsoft.com/office/word/2010/wordprocessingShape" mc:Ignorable="w14 w15 w16se wp14">
   <w:background w:color="FFFFFF"/>
   <w:body>
     <w:sdt>
@@ -544,7 +544,7 @@
                                         <w:sz w:val="24"/>
                                         <w:szCs w:val="24"/>
                                       </w:rPr>
-                                      <w:t>SOFA</w:t>
+                                      <w:t>Remco la Brijn</w:t>
                                     </w:r>
                                   </w:p>
                                 </w:sdtContent>
@@ -652,7 +652,7 @@
                                   <w:sz w:val="24"/>
                                   <w:szCs w:val="24"/>
                                 </w:rPr>
-                                <w:t>SOFA</w:t>
+                                <w:t>Remco la Brijn</w:t>
                               </w:r>
                             </w:p>
                           </w:sdtContent>
@@ -855,9 +855,9 @@
         </w:p>
       </w:sdtContent>
     </w:sdt>
-    <w:bookmarkStart w:id="0" w:name="h.rv6z0pkn5q6" w:colFirst="0" w:colLast="0" w:displacedByCustomXml="next"/>
+    <w:bookmarkStart w:id="0" w:name="h.xmlr0byuskwb" w:colFirst="0" w:colLast="0" w:displacedByCustomXml="next"/>
     <w:bookmarkEnd w:id="0" w:displacedByCustomXml="next"/>
-    <w:bookmarkStart w:id="1" w:name="h.xmlr0byuskwb" w:colFirst="0" w:colLast="0" w:displacedByCustomXml="next"/>
+    <w:bookmarkStart w:id="1" w:name="h.rv6z0pkn5q6" w:colFirst="0" w:colLast="0" w:displacedByCustomXml="next"/>
     <w:bookmarkEnd w:id="1" w:displacedByCustomXml="next"/>
     <w:sdt>
       <w:sdtPr>
@@ -1213,20 +1213,16 @@
                 <w:noProof/>
                 <w:webHidden/>
               </w:rPr>
-            </w:r>
-            <w:r>
-              <w:rPr>
-                <w:noProof/>
-                <w:webHidden/>
-              </w:rPr>
               <w:fldChar w:fldCharType="separate"/>
             </w:r>
             <w:r>
               <w:rPr>
-                <w:noProof/>
-                <w:webHidden/>
-              </w:rPr>
-              <w:t>3</w:t>
+                <w:b/>
+                <w:bCs/>
+                <w:noProof/>
+                <w:webHidden/>
+              </w:rPr>
+              <w:t>Fout! Bladwijzer niet gedefinieerd.</w:t>
             </w:r>
             <w:r>
               <w:rPr>
@@ -1281,20 +1277,16 @@
                 <w:noProof/>
                 <w:webHidden/>
               </w:rPr>
-            </w:r>
-            <w:r>
-              <w:rPr>
-                <w:noProof/>
-                <w:webHidden/>
-              </w:rPr>
               <w:fldChar w:fldCharType="separate"/>
             </w:r>
             <w:r>
               <w:rPr>
-                <w:noProof/>
-                <w:webHidden/>
-              </w:rPr>
-              <w:t>3</w:t>
+                <w:b/>
+                <w:bCs/>
+                <w:noProof/>
+                <w:webHidden/>
+              </w:rPr>
+              <w:t>Fout! Bladwijzer niet gedefinieerd.</w:t>
             </w:r>
             <w:r>
               <w:rPr>
@@ -1349,20 +1341,16 @@
                 <w:noProof/>
                 <w:webHidden/>
               </w:rPr>
-            </w:r>
-            <w:r>
-              <w:rPr>
-                <w:noProof/>
-                <w:webHidden/>
-              </w:rPr>
               <w:fldChar w:fldCharType="separate"/>
             </w:r>
             <w:r>
               <w:rPr>
-                <w:noProof/>
-                <w:webHidden/>
-              </w:rPr>
-              <w:t>4</w:t>
+                <w:b/>
+                <w:bCs/>
+                <w:noProof/>
+                <w:webHidden/>
+              </w:rPr>
+              <w:t>Fout! Bladwijzer niet gedefinieerd.</w:t>
             </w:r>
             <w:r>
               <w:rPr>
@@ -1574,7 +1562,31 @@
     </w:p>
     <w:p>
       <w:r>
-        <w:t>Eerst is de code geanalyseerd, en daarna zijn de bevindingen van deze analyse besproken binnen het onderzoeksteam en zijn de problemen die door het onderzoeksteam ter verbetering vatbaar bevonden opgeschreven en aan de hand daarvan zijn er een aantal adviezen geformuleerd. Uiteindelijk zullen al deze punten onze conclusie vormen.</w:t>
+        <w:t>Eerst is de code geanalyseerd, daarna zijn de bevindingen van deze analyse besproken binnen het onderzoeksteam en zijn de problemen</w:t>
+      </w:r>
+      <w:r>
+        <w:t>,</w:t>
+      </w:r>
+      <w:r>
+        <w:t xml:space="preserve"> die door het onderzoeksteam ter verbetering vatbaar </w:t>
+      </w:r>
+      <w:r>
+        <w:t xml:space="preserve">werden </w:t>
+      </w:r>
+      <w:r>
+        <w:t>bevonden</w:t>
+      </w:r>
+      <w:r>
+        <w:t>,</w:t>
+      </w:r>
+      <w:r>
+        <w:t xml:space="preserve"> opgeschreven en aan de hand daarvan zijn er een aantal adviezen geformuleerd. Uiteindelijk zullen al deze punten </w:t>
+      </w:r>
+      <w:r>
+        <w:t>de</w:t>
+      </w:r>
+      <w:r>
+        <w:t xml:space="preserve"> conclusie vormen.</w:t>
       </w:r>
     </w:p>
     <w:p>
@@ -1620,13 +1632,43 @@
       </w:r>
       <w:proofErr w:type="spellEnd"/>
       <w:r>
-        <w:t>) is er weinig onderscheid tussen files en staan verschillende files door elkaar, dit maakt het moeilijk leesbaar en veel zoekwerk voor anderen om de code te begrijpen en deze dusdanig te kunnen bewerken of te beoordelen. Hierbij zou categoriseren dit al verhelpen. Files van dezelfde soort in dezelfde map zetten helpt om de overzichtelijkheid te verbeteren.</w:t>
+        <w:t xml:space="preserve">) is er weinig onderscheid tussen </w:t>
+      </w:r>
+      <w:r>
+        <w:t>bestanden</w:t>
+      </w:r>
+      <w:r>
+        <w:t xml:space="preserve"> en staan verschillende </w:t>
+      </w:r>
+      <w:r>
+        <w:t>bestanden</w:t>
+      </w:r>
+      <w:r>
+        <w:t xml:space="preserve"> door elkaar, dit maakt het moeilijk leesbaar en veel zoekwerk voor anderen om de code te begrijpen en deze dusdanig te kunnen bewerken of te beoordelen. Hierbij zou categoriseren dit al verhelpen. </w:t>
+      </w:r>
+      <w:r>
+        <w:t>Bestanden</w:t>
+      </w:r>
+      <w:r>
+        <w:t xml:space="preserve"> van dezelfde soort in dezelfde map zetten helpt om de overzichtelijkheid te verbeteren.</w:t>
       </w:r>
     </w:p>
     <w:p/>
     <w:p>
       <w:r>
-        <w:t>Ons advies voor probleem 1 is, zorg dat je code leesbaar is zodat andere het kunnen begrijpen om het verbeteren, uitbreiden of beoordelen. Je kan dit aanpakken door folders aan te maken. In Visual Studio is daar de mogelijkheid voor.</w:t>
+        <w:t>Ons advies voor probleem 1 is, zorg dat je code leesbaar is</w:t>
+      </w:r>
+      <w:r>
+        <w:t>.</w:t>
+      </w:r>
+      <w:r>
+        <w:t xml:space="preserve"> </w:t>
+      </w:r>
+      <w:r>
+        <w:t xml:space="preserve">Dit </w:t>
+      </w:r>
+      <w:r>
+        <w:t>zodat andere het kunnen begrijpen om het verbeteren, uitbreiden of beoordelen. Je kan dit aanpakken door folders aan te maken. In Visual Studio is daar de mogelijkheid voor.</w:t>
       </w:r>
     </w:p>
     <w:p>
@@ -1644,13 +1686,61 @@
     </w:p>
     <w:p>
       <w:r>
-        <w:t>De code is normaal geschreven zonder commentaar, voor de leesbaarheid van de code zou het aan te raden zijn om deze te voorzien van commentaar op een stuk code of bij enkele regels er extra uitleg, indien nodig, bij te schrijven. Ook consistent wezen bij het gebruik haakjes zou de code beter leesbaar maken.</w:t>
+        <w:t>De code is normaal geschreven zonder commentaar, voor de leesbaarheid van de code zou het aan te raden zijn om deze te voorzien van commentaar</w:t>
+      </w:r>
+      <w:r>
+        <w:t>.</w:t>
+      </w:r>
+      <w:r>
+        <w:t xml:space="preserve"> </w:t>
+      </w:r>
+      <w:r>
+        <w:t>O</w:t>
+      </w:r>
+      <w:r>
+        <w:t>p een stuk code of bij enkele regels er extra uitleg, indien nodig, bij schrijven</w:t>
+      </w:r>
+      <w:r>
+        <w:t xml:space="preserve"> kan dit al helpen</w:t>
+      </w:r>
+      <w:r>
+        <w:t>. Ook consistent wezen bij het gebruik haakjes zou de code beter leesbaar maken.</w:t>
       </w:r>
     </w:p>
     <w:p/>
     <w:p>
       <w:r>
-        <w:t>Ons advies voor probleem 2 is, plaats commentaar achter een methode. We wisten wat de programma doet in grote lijnen maar bij de classes moesten we meer tijd nemen om goed te begrijpen wat de class doet, en waarvoor het gebruikt word.</w:t>
+        <w:t>Ons advies voor probleem 2 is, plaats commentaar ach</w:t>
+      </w:r>
+      <w:r>
+        <w:t>ter een methode. We weten wat het</w:t>
+      </w:r>
+      <w:r>
+        <w:t xml:space="preserve"> programma doet in grote lijnen</w:t>
+      </w:r>
+      <w:r>
+        <w:t>,</w:t>
+      </w:r>
+      <w:r>
+        <w:t xml:space="preserve"> maar bij de </w:t>
+      </w:r>
+      <w:r>
+        <w:t>klassen</w:t>
+      </w:r>
+      <w:r>
+        <w:t xml:space="preserve"> moesten we meer tijd nemen om goed te begrijpen wat de </w:t>
+      </w:r>
+      <w:r>
+        <w:t>klasse doet</w:t>
+      </w:r>
+      <w:r>
+        <w:t xml:space="preserve"> en waarvoor het gebruikt word</w:t>
+      </w:r>
+      <w:r>
+        <w:t>t</w:t>
+      </w:r>
+      <w:r>
+        <w:t>.</w:t>
       </w:r>
     </w:p>
     <w:p>
@@ -1699,7 +1789,34 @@
           <w:sz w:val="22"/>
           <w:szCs w:val="22"/>
         </w:rPr>
-        <w:t xml:space="preserve"> dan nodig zijn wat er voor zorgt dat tijdens het compileren </w:t>
+        <w:t xml:space="preserve"> dan nodig zijn. Dit </w:t>
+      </w:r>
+      <w:r>
+        <w:rPr>
+          <w:rFonts w:ascii="Arial" w:hAnsi="Arial" w:cs="Arial"/>
+          <w:color w:val="000000"/>
+          <w:sz w:val="22"/>
+          <w:szCs w:val="22"/>
+        </w:rPr>
+        <w:t xml:space="preserve">zorgt </w:t>
+      </w:r>
+      <w:r>
+        <w:rPr>
+          <w:rFonts w:ascii="Arial" w:hAnsi="Arial" w:cs="Arial"/>
+          <w:color w:val="000000"/>
+          <w:sz w:val="22"/>
+          <w:szCs w:val="22"/>
+        </w:rPr>
+        <w:t xml:space="preserve">ervoor </w:t>
+      </w:r>
+      <w:r>
+        <w:rPr>
+          <w:rFonts w:ascii="Arial" w:hAnsi="Arial" w:cs="Arial"/>
+          <w:color w:val="000000"/>
+          <w:sz w:val="22"/>
+          <w:szCs w:val="22"/>
+        </w:rPr>
+        <w:t xml:space="preserve">dat tijdens het compileren </w:t>
       </w:r>
       <w:proofErr w:type="spellStart"/>
       <w:r>
@@ -1719,7 +1836,61 @@
           <w:sz w:val="22"/>
           <w:szCs w:val="22"/>
         </w:rPr>
-        <w:t xml:space="preserve"> worden aangeroepen die niet gebruikt worden. Deze kunnen weggelaten worden om de werking van het programma te bevorderen. Een voordeel die hieruit te behalen is dat de programma sneller compileert.</w:t>
+        <w:t xml:space="preserve"> worden aangeroepen die niet gebruikt worden. Deze kunnen weggelaten worden om de werking van het programma te bevorderen. Een voordeel d</w:t>
+      </w:r>
+      <w:r>
+        <w:rPr>
+          <w:rFonts w:ascii="Arial" w:hAnsi="Arial" w:cs="Arial"/>
+          <w:color w:val="000000"/>
+          <w:sz w:val="22"/>
+          <w:szCs w:val="22"/>
+        </w:rPr>
+        <w:t>at hieruit te behalen valt, is</w:t>
+      </w:r>
+      <w:r>
+        <w:rPr>
+          <w:rFonts w:ascii="Arial" w:hAnsi="Arial" w:cs="Arial"/>
+          <w:color w:val="000000"/>
+          <w:sz w:val="22"/>
+          <w:szCs w:val="22"/>
+        </w:rPr>
+        <w:t xml:space="preserve"> dat </w:t>
+      </w:r>
+      <w:r>
+        <w:rPr>
+          <w:rFonts w:ascii="Arial" w:hAnsi="Arial" w:cs="Arial"/>
+          <w:color w:val="000000"/>
+          <w:sz w:val="22"/>
+          <w:szCs w:val="22"/>
+        </w:rPr>
+        <w:t>het</w:t>
+      </w:r>
+      <w:r>
+        <w:rPr>
+          <w:rFonts w:ascii="Arial" w:hAnsi="Arial" w:cs="Arial"/>
+          <w:color w:val="000000"/>
+          <w:sz w:val="22"/>
+          <w:szCs w:val="22"/>
+        </w:rPr>
+        <w:t xml:space="preserve"> programma sneller </w:t>
+      </w:r>
+      <w:r>
+        <w:rPr>
+          <w:rFonts w:ascii="Arial" w:hAnsi="Arial" w:cs="Arial"/>
+          <w:color w:val="000000"/>
+          <w:sz w:val="22"/>
+          <w:szCs w:val="22"/>
+        </w:rPr>
+        <w:t>start</w:t>
+      </w:r>
+      <w:r>
+        <w:rPr>
+          <w:rFonts w:ascii="Arial" w:hAnsi="Arial" w:cs="Arial"/>
+          <w:color w:val="000000"/>
+          <w:sz w:val="22"/>
+          <w:szCs w:val="22"/>
+        </w:rPr>
+        <w:t>.</w:t>
       </w:r>
     </w:p>
     <w:p>
@@ -1766,7 +1937,61 @@
           <w:sz w:val="22"/>
           <w:szCs w:val="22"/>
         </w:rPr>
-        <w:t xml:space="preserve"> staat een klasse die niks bevat, deze is totaal onnodig en kan weggelaten worden aangezien deze nergens aan wordt geroepen. Deze weghalen is het verstandigst. er was ook een variabele genaamd </w:t>
+        <w:t xml:space="preserve"> staat een klasse die niks bevat, deze is totaal onnodig en kan weggelaten worden</w:t>
+      </w:r>
+      <w:r>
+        <w:rPr>
+          <w:rFonts w:ascii="Arial" w:hAnsi="Arial" w:cs="Arial"/>
+          <w:color w:val="000000"/>
+          <w:sz w:val="22"/>
+          <w:szCs w:val="22"/>
+        </w:rPr>
+        <w:t>,</w:t>
+      </w:r>
+      <w:r>
+        <w:rPr>
+          <w:rFonts w:ascii="Arial" w:hAnsi="Arial" w:cs="Arial"/>
+          <w:color w:val="000000"/>
+          <w:sz w:val="22"/>
+          <w:szCs w:val="22"/>
+        </w:rPr>
+        <w:t xml:space="preserve"> aangezien deze nergens aan wordt geroepen. Deze weghalen</w:t>
+      </w:r>
+      <w:r>
+        <w:rPr>
+          <w:rFonts w:ascii="Arial" w:hAnsi="Arial" w:cs="Arial"/>
+          <w:color w:val="000000"/>
+          <w:sz w:val="22"/>
+          <w:szCs w:val="22"/>
+        </w:rPr>
+        <w:t xml:space="preserve"> uit de klasse</w:t>
+      </w:r>
+      <w:r>
+        <w:rPr>
+          <w:rFonts w:ascii="Arial" w:hAnsi="Arial" w:cs="Arial"/>
+          <w:color w:val="000000"/>
+          <w:sz w:val="22"/>
+          <w:szCs w:val="22"/>
+        </w:rPr>
+        <w:t xml:space="preserve"> is het verstandigst. </w:t>
+      </w:r>
+      <w:r>
+        <w:rPr>
+          <w:rFonts w:ascii="Arial" w:hAnsi="Arial" w:cs="Arial"/>
+          <w:color w:val="000000"/>
+          <w:sz w:val="22"/>
+          <w:szCs w:val="22"/>
+        </w:rPr>
+        <w:t>Er</w:t>
+      </w:r>
+      <w:r>
+        <w:rPr>
+          <w:rFonts w:ascii="Arial" w:hAnsi="Arial" w:cs="Arial"/>
+          <w:color w:val="000000"/>
+          <w:sz w:val="22"/>
+          <w:szCs w:val="22"/>
+        </w:rPr>
+        <w:t xml:space="preserve"> was ook een variabele genaamd </w:t>
       </w:r>
       <w:proofErr w:type="spellStart"/>
       <w:r>
@@ -1802,7 +2027,124 @@
           <w:sz w:val="22"/>
           <w:szCs w:val="22"/>
         </w:rPr>
-        <w:t xml:space="preserve">probleem 3 en 4 zijn allebei veroorzaakt door slordigheid foutjes. als advies geven we dan, op het moment dan de code klaar is. ga alles na en zorg ervoor dat alle onnodige </w:t>
+        <w:t>P</w:t>
+      </w:r>
+      <w:r>
+        <w:rPr>
+          <w:rFonts w:ascii="Arial" w:hAnsi="Arial" w:cs="Arial"/>
+          <w:color w:val="000000"/>
+          <w:sz w:val="22"/>
+          <w:szCs w:val="22"/>
+        </w:rPr>
+        <w:t>robleem 3 en 4 zijn allebei veroorzaakt door slordigheid</w:t>
+      </w:r>
+      <w:r>
+        <w:rPr>
+          <w:rFonts w:ascii="Arial" w:hAnsi="Arial" w:cs="Arial"/>
+          <w:color w:val="000000"/>
+          <w:sz w:val="22"/>
+          <w:szCs w:val="22"/>
+        </w:rPr>
+        <w:t>s</w:t>
+      </w:r>
+      <w:r>
+        <w:rPr>
+          <w:rFonts w:ascii="Arial" w:hAnsi="Arial" w:cs="Arial"/>
+          <w:color w:val="000000"/>
+          <w:sz w:val="22"/>
+          <w:szCs w:val="22"/>
+        </w:rPr>
+        <w:t xml:space="preserve">foutjes. </w:t>
+      </w:r>
+      <w:r>
+        <w:rPr>
+          <w:rFonts w:ascii="Arial" w:hAnsi="Arial" w:cs="Arial"/>
+          <w:color w:val="000000"/>
+          <w:sz w:val="22"/>
+          <w:szCs w:val="22"/>
+        </w:rPr>
+        <w:t>Als</w:t>
+      </w:r>
+      <w:r>
+        <w:rPr>
+          <w:rFonts w:ascii="Arial" w:hAnsi="Arial" w:cs="Arial"/>
+          <w:color w:val="000000"/>
+          <w:sz w:val="22"/>
+          <w:szCs w:val="22"/>
+        </w:rPr>
+        <w:t xml:space="preserve"> advies geven we dan, op </w:t>
+      </w:r>
+      <w:r>
+        <w:rPr>
+          <w:rFonts w:ascii="Arial" w:hAnsi="Arial" w:cs="Arial"/>
+          <w:color w:val="000000"/>
+          <w:sz w:val="22"/>
+          <w:szCs w:val="22"/>
+        </w:rPr>
+        <w:t>het moment dan de code klaar is, om</w:t>
+      </w:r>
+      <w:r>
+        <w:rPr>
+          <w:rFonts w:ascii="Arial" w:hAnsi="Arial" w:cs="Arial"/>
+          <w:color w:val="000000"/>
+          <w:sz w:val="22"/>
+          <w:szCs w:val="22"/>
+        </w:rPr>
+        <w:t xml:space="preserve"> alles na </w:t>
+      </w:r>
+      <w:r>
+        <w:rPr>
+          <w:rFonts w:ascii="Arial" w:hAnsi="Arial" w:cs="Arial"/>
+          <w:color w:val="000000"/>
+          <w:sz w:val="22"/>
+          <w:szCs w:val="22"/>
+        </w:rPr>
+        <w:t xml:space="preserve">te gaan </w:t>
+      </w:r>
+      <w:r>
+        <w:rPr>
+          <w:rFonts w:ascii="Arial" w:hAnsi="Arial" w:cs="Arial"/>
+          <w:color w:val="000000"/>
+          <w:sz w:val="22"/>
+          <w:szCs w:val="22"/>
+        </w:rPr>
+        <w:t>en</w:t>
+      </w:r>
+      <w:r>
+        <w:rPr>
+          <w:rFonts w:ascii="Arial" w:hAnsi="Arial" w:cs="Arial"/>
+          <w:color w:val="000000"/>
+          <w:sz w:val="22"/>
+          <w:szCs w:val="22"/>
+        </w:rPr>
+        <w:t xml:space="preserve"> ervoor te</w:t>
+      </w:r>
+      <w:r>
+        <w:rPr>
+          <w:rFonts w:ascii="Arial" w:hAnsi="Arial" w:cs="Arial"/>
+          <w:color w:val="000000"/>
+          <w:sz w:val="22"/>
+          <w:szCs w:val="22"/>
+        </w:rPr>
+        <w:t xml:space="preserve"> zorg</w:t>
+      </w:r>
+      <w:r>
+        <w:rPr>
+          <w:rFonts w:ascii="Arial" w:hAnsi="Arial" w:cs="Arial"/>
+          <w:color w:val="000000"/>
+          <w:sz w:val="22"/>
+          <w:szCs w:val="22"/>
+        </w:rPr>
+        <w:t>en</w:t>
+      </w:r>
+      <w:r>
+        <w:rPr>
+          <w:rFonts w:ascii="Arial" w:hAnsi="Arial" w:cs="Arial"/>
+          <w:color w:val="000000"/>
+          <w:sz w:val="22"/>
+          <w:szCs w:val="22"/>
+        </w:rPr>
+        <w:t xml:space="preserve"> dat alle onnodige </w:t>
       </w:r>
       <w:proofErr w:type="spellStart"/>
       <w:r>
@@ -1822,7 +2164,61 @@
           <w:sz w:val="22"/>
           <w:szCs w:val="22"/>
         </w:rPr>
-        <w:t xml:space="preserve"> eruit worden gehaald. ga alle variabelen langs en zorg ervoor dat we duidelijke benamingen hebben.</w:t>
+        <w:t xml:space="preserve"> eruit worden gehaald. </w:t>
+      </w:r>
+      <w:r>
+        <w:rPr>
+          <w:rFonts w:ascii="Arial" w:hAnsi="Arial" w:cs="Arial"/>
+          <w:color w:val="000000"/>
+          <w:sz w:val="22"/>
+          <w:szCs w:val="22"/>
+        </w:rPr>
+        <w:t>Ga</w:t>
+      </w:r>
+      <w:r>
+        <w:rPr>
+          <w:rFonts w:ascii="Arial" w:hAnsi="Arial" w:cs="Arial"/>
+          <w:color w:val="000000"/>
+          <w:sz w:val="22"/>
+          <w:szCs w:val="22"/>
+        </w:rPr>
+        <w:t xml:space="preserve"> alle variabelen langs en zorg ervoor dat </w:t>
+      </w:r>
+      <w:r>
+        <w:rPr>
+          <w:rFonts w:ascii="Arial" w:hAnsi="Arial" w:cs="Arial"/>
+          <w:color w:val="000000"/>
+          <w:sz w:val="22"/>
+          <w:szCs w:val="22"/>
+        </w:rPr>
+        <w:t>er</w:t>
+      </w:r>
+      <w:r>
+        <w:rPr>
+          <w:rFonts w:ascii="Arial" w:hAnsi="Arial" w:cs="Arial"/>
+          <w:color w:val="000000"/>
+          <w:sz w:val="22"/>
+          <w:szCs w:val="22"/>
+        </w:rPr>
+        <w:t xml:space="preserve"> duidelijke benamingen </w:t>
+      </w:r>
+      <w:r>
+        <w:rPr>
+          <w:rFonts w:ascii="Arial" w:hAnsi="Arial" w:cs="Arial"/>
+          <w:color w:val="000000"/>
+          <w:sz w:val="22"/>
+          <w:szCs w:val="22"/>
+        </w:rPr>
+        <w:t>gehandhaafd worden</w:t>
+      </w:r>
+      <w:r>
+        <w:rPr>
+          <w:rFonts w:ascii="Arial" w:hAnsi="Arial" w:cs="Arial"/>
+          <w:color w:val="000000"/>
+          <w:sz w:val="22"/>
+          <w:szCs w:val="22"/>
+        </w:rPr>
+        <w:t>.</w:t>
       </w:r>
     </w:p>
     <w:p/>
@@ -1851,7 +2247,43 @@
           <w:sz w:val="22"/>
           <w:szCs w:val="22"/>
         </w:rPr>
-        <w:t xml:space="preserve">De benamingen die zijn gekozen voor de class files zijn origineel maar ze geven niet weer wat ze doen met betrekking tot de code. De file genaamd </w:t>
+        <w:t xml:space="preserve">De benamingen die zijn gekozen voor de class </w:t>
+      </w:r>
+      <w:r>
+        <w:rPr>
+          <w:rFonts w:ascii="Arial" w:hAnsi="Arial" w:cs="Arial"/>
+          <w:color w:val="000000"/>
+          <w:sz w:val="22"/>
+          <w:szCs w:val="22"/>
+        </w:rPr>
+        <w:t>bestanden</w:t>
+      </w:r>
+      <w:r>
+        <w:rPr>
+          <w:rFonts w:ascii="Arial" w:hAnsi="Arial" w:cs="Arial"/>
+          <w:color w:val="000000"/>
+          <w:sz w:val="22"/>
+          <w:szCs w:val="22"/>
+        </w:rPr>
+        <w:t xml:space="preserve"> zijn origineel maar ze geven niet weer wat ze doen </w:t>
+      </w:r>
+      <w:r>
+        <w:rPr>
+          <w:rFonts w:ascii="Arial" w:hAnsi="Arial" w:cs="Arial"/>
+          <w:color w:val="000000"/>
+          <w:sz w:val="22"/>
+          <w:szCs w:val="22"/>
+        </w:rPr>
+        <w:t>ter betrekking tot de code. De bestanden</w:t>
+      </w:r>
+      <w:r>
+        <w:rPr>
+          <w:rFonts w:ascii="Arial" w:hAnsi="Arial" w:cs="Arial"/>
+          <w:color w:val="000000"/>
+          <w:sz w:val="22"/>
+          <w:szCs w:val="22"/>
+        </w:rPr>
+        <w:t xml:space="preserve"> genaamd </w:t>
       </w:r>
       <w:proofErr w:type="spellStart"/>
       <w:r>
@@ -1917,26 +2349,19 @@
     <w:p>
       <w:r>
         <w:br/>
-        <w:t xml:space="preserve">het is min of meer een vervolg op advies 5 want de classes zouden een andere benaming kunnen krijgen wat het duidelijker maakt voor de </w:t>
-      </w:r>
-      <w:proofErr w:type="spellStart"/>
-      <w:r>
-        <w:t>reviewer</w:t>
-      </w:r>
-      <w:proofErr w:type="spellEnd"/>
-      <w:r>
-        <w:t xml:space="preserve"> of </w:t>
-      </w:r>
-      <w:proofErr w:type="spellStart"/>
-      <w:r>
-        <w:t>beoordeler</w:t>
-      </w:r>
-      <w:proofErr w:type="spellEnd"/>
-      <w:r>
-        <w:t xml:space="preserve"> om de code te snappen.</w:t>
-      </w:r>
-      <w:bookmarkStart w:id="11" w:name="_GoBack"/>
-      <w:bookmarkEnd w:id="11"/>
+      </w:r>
+      <w:r>
+        <w:t>Het</w:t>
+      </w:r>
+      <w:r>
+        <w:t xml:space="preserve"> is min of meer een vervolg op advies 5 want de classes zouden een andere benaming kunnen krijgen </w:t>
+      </w:r>
+      <w:r>
+        <w:t>wat de code duidelijker maakt</w:t>
+      </w:r>
+      <w:r>
+        <w:t>.</w:t>
+      </w:r>
     </w:p>
     <w:p/>
     <w:p/>
@@ -1945,8 +2370,8 @@
         <w:pStyle w:val="Kop1"/>
         <w:contextualSpacing w:val="0"/>
       </w:pPr>
-      <w:bookmarkStart w:id="12" w:name="h.8g072qkyoecw" w:colFirst="0" w:colLast="0"/>
-      <w:bookmarkEnd w:id="12"/>
+      <w:bookmarkStart w:id="11" w:name="h.8g072qkyoecw" w:colFirst="0" w:colLast="0"/>
+      <w:bookmarkEnd w:id="11"/>
     </w:p>
     <w:p>
       <w:r>
@@ -1958,25 +2383,31 @@
         <w:pStyle w:val="Kop1"/>
         <w:contextualSpacing w:val="0"/>
       </w:pPr>
-      <w:bookmarkStart w:id="13" w:name="h.6gbg9pirtlov" w:colFirst="0" w:colLast="0"/>
-      <w:bookmarkEnd w:id="13"/>
+      <w:bookmarkStart w:id="12" w:name="h.6gbg9pirtlov" w:colFirst="0" w:colLast="0"/>
+      <w:bookmarkEnd w:id="12"/>
     </w:p>
     <w:p>
       <w:pPr>
         <w:pStyle w:val="Kop1"/>
         <w:contextualSpacing w:val="0"/>
       </w:pPr>
-      <w:bookmarkStart w:id="14" w:name="h.2zkbn2z0cctu" w:colFirst="0" w:colLast="0"/>
-      <w:bookmarkStart w:id="15" w:name="_Toc451250575"/>
+      <w:bookmarkStart w:id="13" w:name="h.2zkbn2z0cctu" w:colFirst="0" w:colLast="0"/>
+      <w:bookmarkStart w:id="14" w:name="_Toc451250575"/>
+      <w:bookmarkEnd w:id="13"/>
+      <w:r>
+        <w:t>Conclusie</w:t>
+      </w:r>
       <w:bookmarkEnd w:id="14"/>
-      <w:r>
-        <w:t>Conclusie</w:t>
-      </w:r>
-      <w:bookmarkEnd w:id="15"/>
     </w:p>
     <w:p>
       <w:r>
-        <w:t xml:space="preserve">Over het algemeen is de beveiliging redelijk, de code is alleen niet geweldig leesbaar en zou eerst aangepast moeten worden op consistentie en dergelijken. Voor de volgende keer zou het overzichtelijker en netter zijn als de files op een gestructureerde manier worden onderverdeeld in mapjes, zodat de </w:t>
+        <w:t xml:space="preserve">Over het algemeen is de beveiliging redelijk, de code is alleen niet geweldig leesbaar en zou eerst aangepast moeten worden op consistentie en dergelijken. Voor de volgende keer zou het overzichtelijker en netter zijn als de </w:t>
+      </w:r>
+      <w:r>
+        <w:t>bestanden</w:t>
+      </w:r>
+      <w:r>
+        <w:t xml:space="preserve"> op een gestructureerde manier worden onderverdeeld in mapjes, zodat de </w:t>
       </w:r>
       <w:proofErr w:type="spellStart"/>
       <w:r>
@@ -1984,7 +2415,31 @@
       </w:r>
       <w:proofErr w:type="spellEnd"/>
       <w:r>
-        <w:t xml:space="preserve"> of programmeur het makkelijk kan snappen om het uit te breiden of verbeteren.</w:t>
+        <w:t xml:space="preserve"> of programmeur het makkelijk</w:t>
+      </w:r>
+      <w:r>
+        <w:t>er</w:t>
+      </w:r>
+      <w:r>
+        <w:t xml:space="preserve"> snap</w:t>
+      </w:r>
+      <w:r>
+        <w:t>t</w:t>
+      </w:r>
+      <w:r>
+        <w:t xml:space="preserve"> </w:t>
+      </w:r>
+      <w:r>
+        <w:t xml:space="preserve">zodat hij of zij </w:t>
+      </w:r>
+      <w:r>
+        <w:t xml:space="preserve">het uit </w:t>
+      </w:r>
+      <w:r>
+        <w:t>kan</w:t>
+      </w:r>
+      <w:r>
+        <w:t xml:space="preserve"> breiden of verbeteren.</w:t>
       </w:r>
     </w:p>
     <w:p>
@@ -1992,7 +2447,15 @@
         <w:pStyle w:val="Kop1"/>
         <w:contextualSpacing w:val="0"/>
       </w:pPr>
-      <w:bookmarkStart w:id="16" w:name="h.d8t5vtr8wz9g" w:colFirst="0" w:colLast="0"/>
+      <w:bookmarkStart w:id="15" w:name="h.d8t5vtr8wz9g" w:colFirst="0" w:colLast="0"/>
+      <w:bookmarkEnd w:id="15"/>
+    </w:p>
+    <w:p>
+      <w:pPr>
+        <w:pStyle w:val="Kop1"/>
+        <w:contextualSpacing w:val="0"/>
+      </w:pPr>
+      <w:bookmarkStart w:id="16" w:name="h.cb9tap4ipsqk" w:colFirst="0" w:colLast="0"/>
       <w:bookmarkEnd w:id="16"/>
     </w:p>
     <w:p>
@@ -2000,7 +2463,7 @@
         <w:pStyle w:val="Kop1"/>
         <w:contextualSpacing w:val="0"/>
       </w:pPr>
-      <w:bookmarkStart w:id="17" w:name="h.cb9tap4ipsqk" w:colFirst="0" w:colLast="0"/>
+      <w:bookmarkStart w:id="17" w:name="h.g546hzw5mho" w:colFirst="0" w:colLast="0"/>
       <w:bookmarkEnd w:id="17"/>
     </w:p>
     <w:p>
@@ -2008,7 +2471,7 @@
         <w:pStyle w:val="Kop1"/>
         <w:contextualSpacing w:val="0"/>
       </w:pPr>
-      <w:bookmarkStart w:id="18" w:name="h.g546hzw5mho" w:colFirst="0" w:colLast="0"/>
+      <w:bookmarkStart w:id="18" w:name="h.6g9hfybo3hlw" w:colFirst="0" w:colLast="0"/>
       <w:bookmarkEnd w:id="18"/>
     </w:p>
     <w:p>
@@ -2016,7 +2479,7 @@
         <w:pStyle w:val="Kop1"/>
         <w:contextualSpacing w:val="0"/>
       </w:pPr>
-      <w:bookmarkStart w:id="19" w:name="h.6g9hfybo3hlw" w:colFirst="0" w:colLast="0"/>
+      <w:bookmarkStart w:id="19" w:name="h.ch49tvlgikdy" w:colFirst="0" w:colLast="0"/>
       <w:bookmarkEnd w:id="19"/>
     </w:p>
     <w:p>
@@ -2024,7 +2487,7 @@
         <w:pStyle w:val="Kop1"/>
         <w:contextualSpacing w:val="0"/>
       </w:pPr>
-      <w:bookmarkStart w:id="20" w:name="h.ch49tvlgikdy" w:colFirst="0" w:colLast="0"/>
+      <w:bookmarkStart w:id="20" w:name="h.za6zqcmlufdz" w:colFirst="0" w:colLast="0"/>
       <w:bookmarkEnd w:id="20"/>
     </w:p>
     <w:p>
@@ -2032,7 +2495,7 @@
         <w:pStyle w:val="Kop1"/>
         <w:contextualSpacing w:val="0"/>
       </w:pPr>
-      <w:bookmarkStart w:id="21" w:name="h.za6zqcmlufdz" w:colFirst="0" w:colLast="0"/>
+      <w:bookmarkStart w:id="21" w:name="h.6yomm74yuaaw" w:colFirst="0" w:colLast="0"/>
       <w:bookmarkEnd w:id="21"/>
     </w:p>
     <w:p>
@@ -2040,41 +2503,35 @@
         <w:pStyle w:val="Kop1"/>
         <w:contextualSpacing w:val="0"/>
       </w:pPr>
-      <w:bookmarkStart w:id="22" w:name="h.6yomm74yuaaw" w:colFirst="0" w:colLast="0"/>
+      <w:bookmarkStart w:id="22" w:name="h.5uzrb524hlzh" w:colFirst="0" w:colLast="0"/>
       <w:bookmarkEnd w:id="22"/>
+    </w:p>
+    <w:p>
+      <w:r>
+        <w:br w:type="page"/>
+      </w:r>
     </w:p>
     <w:p>
       <w:pPr>
         <w:pStyle w:val="Kop1"/>
         <w:contextualSpacing w:val="0"/>
       </w:pPr>
-      <w:bookmarkStart w:id="23" w:name="h.5uzrb524hlzh" w:colFirst="0" w:colLast="0"/>
+      <w:bookmarkStart w:id="23" w:name="h.1pk9ze3need1" w:colFirst="0" w:colLast="0"/>
       <w:bookmarkEnd w:id="23"/>
-    </w:p>
-    <w:p>
-      <w:r>
-        <w:br w:type="page"/>
-      </w:r>
     </w:p>
     <w:p>
       <w:pPr>
         <w:pStyle w:val="Kop1"/>
         <w:contextualSpacing w:val="0"/>
       </w:pPr>
-      <w:bookmarkStart w:id="24" w:name="h.1pk9ze3need1" w:colFirst="0" w:colLast="0"/>
+      <w:bookmarkStart w:id="24" w:name="h.1ruqhb5n4qns" w:colFirst="0" w:colLast="0"/>
+      <w:bookmarkStart w:id="25" w:name="_Toc451250576"/>
       <w:bookmarkEnd w:id="24"/>
-    </w:p>
-    <w:p>
-      <w:pPr>
-        <w:pStyle w:val="Kop1"/>
-        <w:contextualSpacing w:val="0"/>
-      </w:pPr>
-      <w:bookmarkStart w:id="25" w:name="h.1ruqhb5n4qns" w:colFirst="0" w:colLast="0"/>
-      <w:bookmarkStart w:id="26" w:name="_Toc451250576"/>
+      <w:r>
+        <w:t>Literatuurlijst</w:t>
+      </w:r>
+      <w:bookmarkStart w:id="26" w:name="_GoBack"/>
       <w:bookmarkEnd w:id="25"/>
-      <w:r>
-        <w:t>Literatuurlijst</w:t>
-      </w:r>
       <w:bookmarkEnd w:id="26"/>
     </w:p>
     <w:sectPr>
@@ -2092,7 +2549,7 @@
 </file>
 
 <file path=word/styles.xml><?xml version="1.0" encoding="utf-8"?>
-<w:styles xmlns:mc="http://schemas.openxmlformats.org/markup-compatibility/2006" xmlns:r="http://schemas.openxmlformats.org/officeDocument/2006/relationships" xmlns:w="http://schemas.openxmlformats.org/wordprocessingml/2006/main" xmlns:w14="http://schemas.microsoft.com/office/word/2010/wordml" xmlns:w15="http://schemas.microsoft.com/office/word/2012/wordml" mc:Ignorable="w14 w15">
+<w:styles xmlns:mc="http://schemas.openxmlformats.org/markup-compatibility/2006" xmlns:r="http://schemas.openxmlformats.org/officeDocument/2006/relationships" xmlns:w="http://schemas.openxmlformats.org/wordprocessingml/2006/main" xmlns:w14="http://schemas.microsoft.com/office/word/2010/wordml" xmlns:w15="http://schemas.microsoft.com/office/word/2012/wordml" xmlns:w16se="http://schemas.microsoft.com/office/word/2015/wordml/symex" mc:Ignorable="w14 w15 w16se">
   <w:docDefaults>
     <w:rPrDefault>
       <w:rPr>
@@ -3037,7 +3494,7 @@
 </file>
 
 <file path=customXml/itemProps2.xml><?xml version="1.0" encoding="utf-8"?>
-<ds:datastoreItem xmlns:ds="http://schemas.openxmlformats.org/officeDocument/2006/customXml" ds:itemID="{6A7FFD57-265B-42B7-B885-9CEA4AD96FF4}">
+<ds:datastoreItem xmlns:ds="http://schemas.openxmlformats.org/officeDocument/2006/customXml" ds:itemID="{6EE9F992-5534-4AC2-A5E5-E81AC7A7E282}">
   <ds:schemaRefs>
     <ds:schemaRef ds:uri="http://schemas.openxmlformats.org/officeDocument/2006/bibliography"/>
   </ds:schemaRefs>

</xml_diff>